<commit_message>
Add all project files
</commit_message>
<xml_diff>
--- a/Project Report .docx
+++ b/Project Report .docx
@@ -3893,21 +3893,7 @@
           <w:szCs w:val="24"/>
           <w:lang w:val="en-US" w:eastAsia="zh-CN" w:bidi="ar"/>
         </w:rPr>
-        <w:t xml:space="preserve">switch </w:t>
-      </w:r>
-      <w:bookmarkStart w:id="0" w:name="_GoBack"/>
-      <w:bookmarkEnd w:id="0"/>
-      <w:r>
-        <w:rPr>
-          <w:rFonts w:hint="default" w:ascii="Times New Roman" w:hAnsi="Times New Roman" w:eastAsia="SimSun" w:cs="Times New Roman"/>
-          <w:b/>
-          <w:bCs/>
-          <w:kern w:val="0"/>
-          <w:sz w:val="24"/>
-          <w:szCs w:val="24"/>
-          <w:lang w:val="en-US" w:eastAsia="zh-CN" w:bidi="ar"/>
-        </w:rPr>
-        <w:t>case</w:t>
+        <w:t>switch case</w:t>
       </w:r>
       <w:r>
         <w:rPr>
@@ -6032,26 +6018,26 @@
           <w:szCs w:val="40"/>
           <w:u w:color="000000"/>
           <w:shd w:val="clear" w:color="000000" w:fill="000000"/>
-          <w:lang w:val="en-GB" w:eastAsia="zh-CN" w:bidi="zh-CN"/>
-        </w:rPr>
-      </w:pPr>
-      <w:r>
-        <w:rPr>
-          <w:rFonts w:hint="default" w:eastAsia="Times New Roman" w:cs="Times New Roman" w:asciiTheme="minorAscii" w:hAnsiTheme="minorAscii"/>
-          <w:snapToGrid w:val="0"/>
-          <w:color w:val="auto"/>
-          <w:w w:val="0"/>
-          <w:sz w:val="40"/>
-          <w:szCs w:val="40"/>
-          <w:u w:color="000000"/>
-          <w:shd w:val="clear" w:color="000000" w:fill="000000"/>
-          <w:lang w:val="en-GB" w:eastAsia="zh-CN" w:bidi="zh-CN"/>
+          <w:lang w:val="en-US" w:eastAsia="zh-CN" w:bidi="zh-CN"/>
+        </w:rPr>
+      </w:pPr>
+      <w:r>
+        <w:rPr>
+          <w:rFonts w:hint="default" w:eastAsia="Times New Roman" w:cs="Times New Roman" w:asciiTheme="minorAscii" w:hAnsiTheme="minorAscii"/>
+          <w:snapToGrid w:val="0"/>
+          <w:color w:val="auto"/>
+          <w:w w:val="0"/>
+          <w:sz w:val="40"/>
+          <w:szCs w:val="40"/>
+          <w:u w:color="000000"/>
+          <w:shd w:val="clear" w:color="000000" w:fill="000000"/>
+          <w:lang w:val="en-US" w:eastAsia="zh-CN" w:bidi="zh-CN"/>
         </w:rPr>
         <w:drawing>
           <wp:inline distT="0" distB="0" distL="114300" distR="114300">
-            <wp:extent cx="6308090" cy="3702685"/>
-            <wp:effectExtent l="0" t="0" r="16510" b="12065"/>
-            <wp:docPr id="4" name="Picture 4" descr="create acc"/>
+            <wp:extent cx="5984875" cy="3562350"/>
+            <wp:effectExtent l="0" t="0" r="15875" b="0"/>
+            <wp:docPr id="27" name="Picture 27" descr="Screenshot from 2026-01-04 19-36-44"/>
             <wp:cNvGraphicFramePr>
               <a:graphicFrameLocks xmlns:a="http://schemas.openxmlformats.org/drawingml/2006/main" noChangeAspect="1"/>
             </wp:cNvGraphicFramePr>
@@ -6059,7 +6045,7 @@
               <a:graphicData uri="http://schemas.openxmlformats.org/drawingml/2006/picture">
                 <pic:pic xmlns:pic="http://schemas.openxmlformats.org/drawingml/2006/picture">
                   <pic:nvPicPr>
-                    <pic:cNvPr id="4" name="Picture 4" descr="create acc"/>
+                    <pic:cNvPr id="27" name="Picture 27" descr="Screenshot from 2026-01-04 19-36-44"/>
                     <pic:cNvPicPr>
                       <a:picLocks noChangeAspect="1"/>
                     </pic:cNvPicPr>
@@ -6073,7 +6059,7 @@
                   <pic:spPr>
                     <a:xfrm>
                       <a:off x="0" y="0"/>
-                      <a:ext cx="6308090" cy="3702685"/>
+                      <a:ext cx="5984875" cy="3562350"/>
                     </a:xfrm>
                     <a:prstGeom prst="rect">
                       <a:avLst/>
@@ -7944,24 +7930,24 @@
         <w:suppressLineNumbers w:val="0"/>
         <w:spacing w:line="360" w:lineRule="auto"/>
         <w:ind w:leftChars="0"/>
-        <w:jc w:val="both"/>
-        <w:rPr>
-          <w:rFonts w:hint="default" w:ascii="Times New Roman" w:hAnsi="Times New Roman" w:eastAsia="SimSun" w:cs="Times New Roman"/>
-          <w:kern w:val="0"/>
-          <w:sz w:val="28"/>
-          <w:szCs w:val="28"/>
-          <w:lang w:val="en-US" w:eastAsia="zh-CN" w:bidi="ar"/>
-        </w:rPr>
-      </w:pPr>
-      <w:r>
-        <w:rPr>
-          <w:rFonts w:hint="default" w:ascii="Times New Roman" w:hAnsi="Times New Roman" w:eastAsia="SimSun" w:cs="Times New Roman"/>
-          <w:kern w:val="0"/>
-          <w:sz w:val="28"/>
-          <w:szCs w:val="28"/>
-          <w:lang w:val="en-US" w:eastAsia="zh-CN" w:bidi="ar"/>
-        </w:rPr>
-        <w:t>Let Us C By Yashwant Kanetkar</w:t>
+        <w:jc w:val="left"/>
+        <w:rPr>
+          <w:rFonts w:hint="default" w:ascii="Times New Roman" w:hAnsi="Times New Roman" w:eastAsia="SimSun" w:cs="Times New Roman"/>
+          <w:kern w:val="0"/>
+          <w:sz w:val="28"/>
+          <w:szCs w:val="28"/>
+          <w:lang w:val="en-US" w:eastAsia="zh-CN" w:bidi="ar"/>
+        </w:rPr>
+      </w:pPr>
+      <w:r>
+        <w:rPr>
+          <w:rFonts w:hint="default" w:ascii="Times New Roman" w:hAnsi="Times New Roman" w:eastAsia="SimSun" w:cs="Times New Roman"/>
+          <w:kern w:val="0"/>
+          <w:sz w:val="28"/>
+          <w:szCs w:val="28"/>
+          <w:lang w:val="en-US" w:eastAsia="zh-CN" w:bidi="ar"/>
+        </w:rPr>
+        <w:t>Kanetkar, Y. (2017). Let Us C. BPB Publications.</w:t>
       </w:r>
     </w:p>
     <w:p>
@@ -7976,24 +7962,24 @@
         <w:suppressLineNumbers w:val="0"/>
         <w:spacing w:line="360" w:lineRule="auto"/>
         <w:ind w:leftChars="0"/>
-        <w:jc w:val="both"/>
-        <w:rPr>
-          <w:rFonts w:hint="default" w:ascii="Times New Roman" w:hAnsi="Times New Roman" w:eastAsia="SimSun" w:cs="Times New Roman"/>
-          <w:kern w:val="0"/>
-          <w:sz w:val="28"/>
-          <w:szCs w:val="28"/>
-          <w:lang w:val="en-US" w:eastAsia="zh-CN" w:bidi="ar"/>
-        </w:rPr>
-      </w:pPr>
-      <w:r>
-        <w:rPr>
-          <w:rFonts w:hint="default" w:ascii="Times New Roman" w:hAnsi="Times New Roman" w:eastAsia="SimSun" w:cs="Times New Roman"/>
-          <w:kern w:val="0"/>
-          <w:sz w:val="28"/>
-          <w:szCs w:val="28"/>
-          <w:lang w:val="en-US" w:eastAsia="zh-CN" w:bidi="ar"/>
-        </w:rPr>
-        <w:t>Class notes</w:t>
+        <w:jc w:val="left"/>
+        <w:rPr>
+          <w:rFonts w:hint="default" w:ascii="Times New Roman" w:hAnsi="Times New Roman" w:eastAsia="SimSun" w:cs="Times New Roman"/>
+          <w:kern w:val="0"/>
+          <w:sz w:val="28"/>
+          <w:szCs w:val="28"/>
+          <w:lang w:val="en-US" w:eastAsia="zh-CN" w:bidi="ar"/>
+        </w:rPr>
+      </w:pPr>
+      <w:r>
+        <w:rPr>
+          <w:rFonts w:hint="default" w:ascii="Times New Roman" w:hAnsi="Times New Roman" w:eastAsia="SimSun" w:cs="Times New Roman"/>
+          <w:kern w:val="0"/>
+          <w:sz w:val="28"/>
+          <w:szCs w:val="28"/>
+          <w:lang w:val="en-US" w:eastAsia="zh-CN" w:bidi="ar"/>
+        </w:rPr>
+        <w:t>Khan,U.(2025). Class notes. Department of Computer Science, UET Mardan</w:t>
       </w:r>
     </w:p>
     <w:p>
@@ -8008,7 +7994,39 @@
         <w:suppressLineNumbers w:val="0"/>
         <w:spacing w:line="360" w:lineRule="auto"/>
         <w:ind w:leftChars="0"/>
-        <w:jc w:val="both"/>
+        <w:jc w:val="left"/>
+        <w:rPr>
+          <w:rFonts w:hint="default" w:ascii="Times New Roman" w:hAnsi="Times New Roman" w:eastAsia="SimSun" w:cs="Times New Roman"/>
+          <w:kern w:val="0"/>
+          <w:sz w:val="28"/>
+          <w:szCs w:val="28"/>
+          <w:lang w:val="en-US" w:eastAsia="zh-CN" w:bidi="ar"/>
+        </w:rPr>
+      </w:pPr>
+      <w:r>
+        <w:rPr>
+          <w:rFonts w:hint="default" w:ascii="Times New Roman" w:hAnsi="Times New Roman" w:eastAsia="SimSun" w:cs="Times New Roman"/>
+          <w:kern w:val="0"/>
+          <w:sz w:val="28"/>
+          <w:szCs w:val="28"/>
+          <w:lang w:val="en-US" w:eastAsia="zh-CN" w:bidi="ar"/>
+        </w:rPr>
+        <w:t>Jiang, Y. (2020). Online Bank Management System (Unpublished bachelor’s thesis). Vaasan Ammattikorkeakoulu University of Applied Sciences.</w:t>
+      </w:r>
+    </w:p>
+    <w:p>
+      <w:pPr>
+        <w:keepNext w:val="0"/>
+        <w:keepLines w:val="0"/>
+        <w:widowControl/>
+        <w:numPr>
+          <w:ilvl w:val="0"/>
+          <w:numId w:val="11"/>
+        </w:numPr>
+        <w:suppressLineNumbers w:val="0"/>
+        <w:spacing w:line="360" w:lineRule="auto"/>
+        <w:ind w:leftChars="0"/>
+        <w:jc w:val="left"/>
         <w:rPr>
           <w:rFonts w:hint="default" w:ascii="Times New Roman" w:hAnsi="Times New Roman" w:eastAsia="SimSun" w:cs="Times New Roman"/>
           <w:kern w:val="0"/>
@@ -8068,6 +8086,8 @@
         </w:rPr>
         <w:fldChar w:fldCharType="end"/>
       </w:r>
+      <w:bookmarkStart w:id="0" w:name="_GoBack"/>
+      <w:bookmarkEnd w:id="0"/>
     </w:p>
     <w:sectPr>
       <w:pgSz w:w="11906" w:h="16838"/>

</xml_diff>